<commit_message>
new sections added and comments adressed
</commit_message>
<xml_diff>
--- a/Dfe.PrepareTransfers.Web/Resources/htb-template.docx
+++ b/Dfe.PrepareTransfers.Web/Resources/htb-template.docx
@@ -51,7 +51,7 @@
           <w:sz w:val="36"/>
           <w:szCs w:val="24"/>
         </w:rPr>
-        <w:t>ProjectOverview</w:t>
+        <w:t>TrustInformation</w:t>
       </w:r>
       <w:proofErr w:type="spellEnd"/>
       <w:r>
@@ -75,7 +75,14 @@
           <w:sz w:val="36"/>
           <w:szCs w:val="24"/>
         </w:rPr>
-        <w:t>BenefitsInformation</w:t>
+        <w:t>Features</w:t>
+      </w:r>
+      <w:r>
+        <w:rPr>
+          <w:sz w:val="36"/>
+          <w:szCs w:val="24"/>
+        </w:rPr>
+        <w:t>Information</w:t>
       </w:r>
       <w:proofErr w:type="spellEnd"/>
       <w:r>
@@ -99,7 +106,7 @@
           <w:sz w:val="36"/>
           <w:szCs w:val="24"/>
         </w:rPr>
-        <w:t>RisksInformation</w:t>
+        <w:t>BenefitsInformation</w:t>
       </w:r>
       <w:proofErr w:type="spellEnd"/>
       <w:r>
@@ -123,14 +130,7 @@
           <w:sz w:val="36"/>
           <w:szCs w:val="24"/>
         </w:rPr>
-        <w:t>Legal</w:t>
-      </w:r>
-      <w:r>
-        <w:rPr>
-          <w:sz w:val="36"/>
-          <w:szCs w:val="24"/>
-        </w:rPr>
-        <w:t>Information</w:t>
+        <w:t>RisksInformation</w:t>
       </w:r>
       <w:proofErr w:type="spellEnd"/>
       <w:r>
@@ -154,7 +154,7 @@
           <w:sz w:val="36"/>
           <w:szCs w:val="24"/>
         </w:rPr>
-        <w:t>Rationale</w:t>
+        <w:t>Legal</w:t>
       </w:r>
       <w:r>
         <w:rPr>
@@ -162,6 +162,30 @@
           <w:szCs w:val="24"/>
         </w:rPr>
         <w:t>Information</w:t>
+      </w:r>
+      <w:proofErr w:type="spellEnd"/>
+      <w:r>
+        <w:t>]</w:t>
+      </w:r>
+    </w:p>
+    <w:p>
+      <w:pPr>
+        <w:pStyle w:val="Heading1"/>
+      </w:pPr>
+      <w:r>
+        <w:rPr>
+          <w:sz w:val="36"/>
+          <w:szCs w:val="24"/>
+        </w:rPr>
+        <w:t>[</w:t>
+      </w:r>
+      <w:proofErr w:type="spellStart"/>
+      <w:r>
+        <w:rPr>
+          <w:sz w:val="36"/>
+          <w:szCs w:val="24"/>
+        </w:rPr>
+        <w:t>RationaleInformation</w:t>
       </w:r>
       <w:proofErr w:type="spellEnd"/>
       <w:r>

</xml_diff>